<commit_message>
Feita a ligação das APIs .NetCore com o projeto Angular e CRUD com as opções de inserir, editar e deletar feitas
</commit_message>
<xml_diff>
--- a/Anotações de estudo durante desenvolvimento do Projeto.docx
+++ b/Anotações de estudo durante desenvolvimento do Projeto.docx
@@ -70,6 +70,51 @@
       <w:r>
         <w:t xml:space="preserve"> 5.0.0</w:t>
       </w:r>
+    </w:p>
+    <w:p/>
+    <w:p>
+      <w:r>
+        <w:t xml:space="preserve">O que é </w:t>
+      </w:r>
+      <w:proofErr w:type="spellStart"/>
+      <w:r>
+        <w:t>service</w:t>
+      </w:r>
+      <w:proofErr w:type="spellEnd"/>
+      <w:r>
+        <w:t>: (vídeo aula 3) minuto: 5:38</w:t>
+      </w:r>
+    </w:p>
+    <w:p>
+      <w:r>
+        <w:t xml:space="preserve">É uma camada que criamos para acessar o HTTP </w:t>
+      </w:r>
+      <w:proofErr w:type="gramStart"/>
+      <w:r>
+        <w:t>do .</w:t>
+      </w:r>
+      <w:proofErr w:type="spellStart"/>
+      <w:r>
+        <w:t>netCore</w:t>
+      </w:r>
+      <w:proofErr w:type="spellEnd"/>
+      <w:proofErr w:type="gramEnd"/>
+      <w:r>
+        <w:t xml:space="preserve"> utilizando esse servisse. Essa camada é criada para que dentro do seu componente </w:t>
+      </w:r>
+      <w:proofErr w:type="spellStart"/>
+      <w:r>
+        <w:t>vc</w:t>
+      </w:r>
+      <w:proofErr w:type="spellEnd"/>
+      <w:r>
+        <w:t xml:space="preserve"> acesse a camada do </w:t>
+      </w:r>
+      <w:proofErr w:type="spellStart"/>
+      <w:r>
+        <w:t>service</w:t>
+      </w:r>
+      <w:proofErr w:type="spellEnd"/>
     </w:p>
     <w:p>
       <w:r>

</xml_diff>